<commit_message>
laser: serial configer update
Signed-off-by: kabirz <jxwazxzhp@126.com>
</commit_message>
<xml_diff>
--- a/docs/单点激光板测试.docx
+++ b/docs/单点激光板测试.docx
@@ -2,13 +2,7 @@
 <file path=word/document.xml><?xml version="1.0" encoding="utf-8"?>
 <w:document xmlns:wpc="http://schemas.microsoft.com/office/word/2010/wordprocessingCanvas" xmlns:cx="http://schemas.microsoft.com/office/drawing/2014/chartex" xmlns:cx1="http://schemas.microsoft.com/office/drawing/2015/9/8/chartex" xmlns:cx2="http://schemas.microsoft.com/office/drawing/2015/10/21/chartex" xmlns:cx3="http://schemas.microsoft.com/office/drawing/2016/5/9/chartex" xmlns:cx4="http://schemas.microsoft.com/office/drawing/2016/5/10/chartex" xmlns:cx5="http://schemas.microsoft.com/office/drawing/2016/5/11/chartex" xmlns:cx6="http://schemas.microsoft.com/office/drawing/2016/5/12/chartex" xmlns:cx7="http://schemas.microsoft.com/office/drawing/2016/5/13/chartex" xmlns:cx8="http://schemas.microsoft.com/office/drawing/2016/5/14/chartex" xmlns:mc="http://schemas.openxmlformats.org/markup-compatibility/2006" xmlns:aink="http://schemas.microsoft.com/office/drawing/2016/ink" xmlns:am3d="http://schemas.microsoft.com/office/drawing/2017/model3d" xmlns:o="urn:schemas-microsoft-com:office:office" xmlns:oel="http://schemas.microsoft.com/office/2019/extlst" xmlns:r="http://schemas.openxmlformats.org/officeDocument/2006/relationships" xmlns:m="http://schemas.openxmlformats.org/officeDocument/2006/math" xmlns:v="urn:schemas-microsoft-com:vml" xmlns:wp14="http://schemas.microsoft.com/office/word/2010/wordprocessingDrawing" xmlns:wp="http://schemas.openxmlformats.org/drawingml/2006/wordprocessingDrawing" xmlns:w10="urn:schemas-microsoft-com:office:word" xmlns:w="http://schemas.openxmlformats.org/wordprocessingml/2006/main" xmlns:w14="http://schemas.microsoft.com/office/word/2010/wordml" xmlns:w15="http://schemas.microsoft.com/office/word/2012/wordml" xmlns:w16cex="http://schemas.microsoft.com/office/word/2018/wordml/cex" xmlns:w16cid="http://schemas.microsoft.com/office/word/2016/wordml/cid" xmlns:w16="http://schemas.microsoft.com/office/word/2018/wordml" xmlns:w16du="http://schemas.microsoft.com/office/word/2023/wordml/word16du" xmlns:w16sdtdh="http://schemas.microsoft.com/office/word/2020/wordml/sdtdatahash" xmlns:w16sdtfl="http://schemas.microsoft.com/office/word/2024/wordml/sdtformatlock" xmlns:w16se="http://schemas.microsoft.com/office/word/2015/wordml/symex" xmlns:wpg="http://schemas.microsoft.com/office/word/2010/wordprocessingGroup" xmlns:wpi="http://schemas.microsoft.com/office/word/2010/wordprocessingInk" xmlns:wne="http://schemas.microsoft.com/office/word/2006/wordml" xmlns:wps="http://schemas.microsoft.com/office/word/2010/wordprocessingShape" mc:Ignorable="w14 w15 w16se w16cid w16 w16cex w16sdtdh w16sdtfl w16du wp14">
   <w:body>
-    <w:p>
-      <w:pPr>
-        <w:rPr>
-          <w:rFonts w:hint="eastAsia"/>
-        </w:rPr>
-      </w:pPr>
-    </w:p>
+    <w:p/>
     <w:p>
       <w:pPr>
         <w:pStyle w:val="a3"/>
@@ -18,7 +12,6 @@
         </w:numPr>
         <w:ind w:firstLineChars="0"/>
       </w:pPr>
-      <w:proofErr w:type="spellStart"/>
       <w:r>
         <w:t>S</w:t>
       </w:r>
@@ -26,14 +19,7 @@
         <w:rPr>
           <w:rFonts w:hint="eastAsia"/>
         </w:rPr>
-        <w:t>pi</w:t>
-      </w:r>
-      <w:proofErr w:type="spellEnd"/>
-      <w:r>
-        <w:rPr>
-          <w:rFonts w:hint="eastAsia"/>
-        </w:rPr>
-        <w:t xml:space="preserve"> Flash 测试</w:t>
+        <w:t>pi Flash 测试</w:t>
       </w:r>
     </w:p>
     <w:p>
@@ -71,9 +57,6 @@
             <w:pPr>
               <w:pStyle w:val="a3"/>
               <w:ind w:firstLineChars="0" w:firstLine="0"/>
-              <w:rPr>
-                <w:rFonts w:hint="eastAsia"/>
-              </w:rPr>
             </w:pPr>
             <w:r>
               <w:rPr>
@@ -91,9 +74,6 @@
             <w:pPr>
               <w:pStyle w:val="a3"/>
               <w:ind w:firstLineChars="0" w:firstLine="0"/>
-              <w:rPr>
-                <w:rFonts w:hint="eastAsia"/>
-              </w:rPr>
             </w:pPr>
             <w:r>
               <w:rPr>
@@ -111,9 +91,6 @@
             <w:pPr>
               <w:pStyle w:val="a3"/>
               <w:ind w:firstLineChars="0" w:firstLine="0"/>
-              <w:rPr>
-                <w:rFonts w:hint="eastAsia"/>
-              </w:rPr>
             </w:pPr>
             <w:r>
               <w:rPr>
@@ -131,9 +108,6 @@
             <w:pPr>
               <w:pStyle w:val="a3"/>
               <w:ind w:firstLineChars="0" w:firstLine="0"/>
-              <w:rPr>
-                <w:rFonts w:hint="eastAsia"/>
-              </w:rPr>
             </w:pPr>
             <w:r>
               <w:rPr>
@@ -151,9 +125,6 @@
             <w:pPr>
               <w:pStyle w:val="a3"/>
               <w:ind w:firstLineChars="0" w:firstLine="0"/>
-              <w:rPr>
-                <w:rFonts w:hint="eastAsia"/>
-              </w:rPr>
             </w:pPr>
             <w:r>
               <w:rPr>
@@ -173,9 +144,6 @@
             <w:pPr>
               <w:pStyle w:val="a3"/>
               <w:ind w:firstLineChars="0" w:firstLine="0"/>
-              <w:rPr>
-                <w:rFonts w:hint="eastAsia"/>
-              </w:rPr>
             </w:pPr>
             <w:r>
               <w:rPr>
@@ -199,9 +167,6 @@
             <w:pPr>
               <w:pStyle w:val="a3"/>
               <w:ind w:firstLineChars="0" w:firstLine="0"/>
-              <w:rPr>
-                <w:rFonts w:hint="eastAsia"/>
-              </w:rPr>
             </w:pPr>
             <w:r>
               <w:rPr>
@@ -225,9 +190,6 @@
             <w:pPr>
               <w:pStyle w:val="a3"/>
               <w:ind w:firstLineChars="0" w:firstLine="0"/>
-              <w:rPr>
-                <w:rFonts w:hint="eastAsia"/>
-              </w:rPr>
             </w:pPr>
             <w:r>
               <w:rPr>
@@ -251,9 +213,6 @@
             <w:pPr>
               <w:pStyle w:val="a3"/>
               <w:ind w:firstLineChars="0" w:firstLine="0"/>
-              <w:rPr>
-                <w:rFonts w:hint="eastAsia"/>
-              </w:rPr>
             </w:pPr>
             <w:r>
               <w:rPr>
@@ -277,9 +236,6 @@
             <w:pPr>
               <w:pStyle w:val="a3"/>
               <w:ind w:firstLineChars="0" w:firstLine="0"/>
-              <w:rPr>
-                <w:rFonts w:hint="eastAsia"/>
-              </w:rPr>
             </w:pPr>
             <w:r>
               <w:rPr>
@@ -304,35 +260,7 @@
         <w:rPr>
           <w:rFonts w:hint="eastAsia"/>
         </w:rPr>
-        <w:t>开机看log，没有</w:t>
-      </w:r>
-      <w:proofErr w:type="spellStart"/>
-      <w:r>
-        <w:rPr>
-          <w:rFonts w:hint="eastAsia"/>
-        </w:rPr>
-        <w:t>spi</w:t>
-      </w:r>
-      <w:proofErr w:type="spellEnd"/>
-      <w:r>
-        <w:rPr>
-          <w:rFonts w:hint="eastAsia"/>
-        </w:rPr>
-        <w:t xml:space="preserve"> nor相关log输出则</w:t>
-      </w:r>
-      <w:proofErr w:type="spellStart"/>
-      <w:r>
-        <w:rPr>
-          <w:rFonts w:hint="eastAsia"/>
-        </w:rPr>
-        <w:t>spi</w:t>
-      </w:r>
-      <w:proofErr w:type="spellEnd"/>
-      <w:r>
-        <w:rPr>
-          <w:rFonts w:hint="eastAsia"/>
-        </w:rPr>
-        <w:t xml:space="preserve"> flash设备识别成功。</w:t>
+        <w:t>开机看log，没有spi nor相关log输出则spi flash设备识别成功。</w:t>
       </w:r>
     </w:p>
     <w:p>
@@ -351,50 +279,19 @@
         <w:rPr>
           <w:rFonts w:hint="eastAsia"/>
         </w:rPr>
-        <w:t>lash读写测试，</w:t>
-      </w:r>
-      <w:proofErr w:type="spellStart"/>
-      <w:r>
-        <w:rPr>
-          <w:rFonts w:hint="eastAsia"/>
-        </w:rPr>
-        <w:t>uart</w:t>
-      </w:r>
-      <w:proofErr w:type="spellEnd"/>
-      <w:r>
-        <w:rPr>
-          <w:rFonts w:hint="eastAsia"/>
-        </w:rPr>
-        <w:t xml:space="preserve"> 终端输入命令测试</w:t>
+        <w:t>lash读写测试，uart 终端输入命令测试</w:t>
       </w:r>
     </w:p>
     <w:p>
       <w:pPr>
         <w:pStyle w:val="a3"/>
         <w:ind w:left="720" w:firstLineChars="0" w:firstLine="0"/>
-        <w:rPr>
-          <w:rFonts w:hint="eastAsia"/>
-        </w:rPr>
-      </w:pPr>
-      <w:r>
-        <w:rPr>
-          <w:rFonts w:hint="eastAsia"/>
-        </w:rPr>
-        <w:t>获取分区信息：</w:t>
-      </w:r>
-      <w:proofErr w:type="spellStart"/>
-      <w:r>
-        <w:rPr>
-          <w:rFonts w:hint="eastAsia"/>
-        </w:rPr>
-        <w:t>flash_map</w:t>
-      </w:r>
-      <w:proofErr w:type="spellEnd"/>
-      <w:r>
-        <w:rPr>
-          <w:rFonts w:hint="eastAsia"/>
-        </w:rPr>
-        <w:t xml:space="preserve"> list</w:t>
+      </w:pPr>
+      <w:r>
+        <w:rPr>
+          <w:rFonts w:hint="eastAsia"/>
+        </w:rPr>
+        <w:t>获取分区信息：flash_map list</w:t>
       </w:r>
     </w:p>
     <w:p>
@@ -403,6 +300,9 @@
         <w:ind w:left="720" w:firstLineChars="0" w:firstLine="0"/>
       </w:pPr>
       <w:r>
+        <w:rPr>
+          <w:noProof/>
+        </w:rPr>
         <w:drawing>
           <wp:inline distT="0" distB="0" distL="0" distR="0" wp14:anchorId="4C50AA9B" wp14:editId="2041CB72">
             <wp:extent cx="5274310" cy="984250"/>
@@ -449,21 +349,7 @@
         <w:rPr>
           <w:rFonts w:hint="eastAsia"/>
         </w:rPr>
-        <w:t>如同所示，Label 是</w:t>
-      </w:r>
-      <w:proofErr w:type="spellStart"/>
-      <w:r>
-        <w:rPr>
-          <w:rFonts w:hint="eastAsia"/>
-        </w:rPr>
-        <w:t>cfg</w:t>
-      </w:r>
-      <w:proofErr w:type="spellEnd"/>
-      <w:r>
-        <w:rPr>
-          <w:rFonts w:hint="eastAsia"/>
-        </w:rPr>
-        <w:t>的是我们测试的寄存器读写分区。</w:t>
+        <w:t>如同所示，Label 是cfg的是我们测试的寄存器读写分区。</w:t>
       </w:r>
     </w:p>
     <w:p>
@@ -485,9 +371,6 @@
       <w:pPr>
         <w:pStyle w:val="a3"/>
         <w:ind w:left="720" w:firstLineChars="0" w:firstLine="0"/>
-        <w:rPr>
-          <w:rFonts w:hint="eastAsia"/>
-        </w:rPr>
       </w:pPr>
       <w:r>
         <w:rPr>
@@ -502,6 +385,9 @@
         <w:ind w:left="720" w:firstLineChars="0" w:firstLine="0"/>
       </w:pPr>
       <w:r>
+        <w:rPr>
+          <w:noProof/>
+        </w:rPr>
         <w:drawing>
           <wp:inline distT="0" distB="0" distL="0" distR="0" wp14:anchorId="6CF279BC" wp14:editId="0EDD6EF2">
             <wp:extent cx="5274310" cy="464185"/>
@@ -558,29 +444,12 @@
       <w:pPr>
         <w:pStyle w:val="a3"/>
         <w:ind w:left="720" w:firstLineChars="0" w:firstLine="0"/>
-        <w:rPr>
-          <w:rFonts w:hint="eastAsia"/>
-        </w:rPr>
-      </w:pPr>
-      <w:r>
-        <w:rPr>
-          <w:rFonts w:hint="eastAsia"/>
-        </w:rPr>
-        <w:t>第三个参数是</w:t>
-      </w:r>
-      <w:proofErr w:type="spellStart"/>
-      <w:r>
-        <w:rPr>
-          <w:rFonts w:hint="eastAsia"/>
-        </w:rPr>
-        <w:t>spi</w:t>
-      </w:r>
-      <w:proofErr w:type="spellEnd"/>
-      <w:r>
-        <w:rPr>
-          <w:rFonts w:hint="eastAsia"/>
-        </w:rPr>
-        <w:t xml:space="preserve"> 设备，第四个参数是开始写的位置，之后的参数是写入的值，每个值都是32位的数字</w:t>
+      </w:pPr>
+      <w:r>
+        <w:rPr>
+          <w:rFonts w:hint="eastAsia"/>
+        </w:rPr>
+        <w:t>第三个参数是spi 设备，第四个参数是开始写的位置，之后的参数是写入的值，每个值都是32位的数字</w:t>
       </w:r>
     </w:p>
     <w:p>
@@ -589,6 +458,9 @@
         <w:ind w:left="720" w:firstLineChars="0" w:firstLine="0"/>
       </w:pPr>
       <w:r>
+        <w:rPr>
+          <w:noProof/>
+        </w:rPr>
         <w:drawing>
           <wp:inline distT="0" distB="0" distL="0" distR="0" wp14:anchorId="1C0CF378" wp14:editId="100DE8EE">
             <wp:extent cx="5274310" cy="454025"/>
@@ -650,27 +522,7 @@
         <w:rPr>
           <w:rFonts w:hint="eastAsia"/>
         </w:rPr>
-        <w:t>第三个参数是</w:t>
-      </w:r>
-      <w:proofErr w:type="spellStart"/>
-      <w:r>
-        <w:rPr>
-          <w:rFonts w:hint="eastAsia"/>
-        </w:rPr>
-        <w:t>spi</w:t>
-      </w:r>
-      <w:proofErr w:type="spellEnd"/>
-      <w:r>
-        <w:rPr>
-          <w:rFonts w:hint="eastAsia"/>
-        </w:rPr>
-        <w:t xml:space="preserve"> 设备，第四个参数是开始写的位置</w:t>
-      </w:r>
-      <w:r>
-        <w:rPr>
-          <w:rFonts w:hint="eastAsia"/>
-        </w:rPr>
-        <w:t>，第五个参数是读取的字节数，这里读出来的值和写入的值对比</w:t>
+        <w:t>第三个参数是spi 设备，第四个参数是开始写的位置，第五个参数是读取的字节数，这里读出来的值和写入的值对比</w:t>
       </w:r>
     </w:p>
     <w:p>
@@ -679,6 +531,9 @@
         <w:ind w:left="720" w:firstLineChars="0" w:firstLine="0"/>
       </w:pPr>
       <w:r>
+        <w:rPr>
+          <w:noProof/>
+        </w:rPr>
         <w:drawing>
           <wp:inline distT="0" distB="0" distL="0" distR="0" wp14:anchorId="6B9A28D8" wp14:editId="5D8C05BA">
             <wp:extent cx="5274310" cy="352425"/>
@@ -774,9 +629,6 @@
             <w:pPr>
               <w:pStyle w:val="a3"/>
               <w:ind w:firstLineChars="0" w:firstLine="0"/>
-              <w:rPr>
-                <w:rFonts w:hint="eastAsia"/>
-              </w:rPr>
             </w:pPr>
             <w:r>
               <w:rPr>
@@ -794,9 +646,6 @@
             <w:pPr>
               <w:pStyle w:val="a3"/>
               <w:ind w:firstLineChars="0" w:firstLine="0"/>
-              <w:rPr>
-                <w:rFonts w:hint="eastAsia"/>
-              </w:rPr>
             </w:pPr>
             <w:r>
               <w:rPr>
@@ -820,9 +669,6 @@
             <w:pPr>
               <w:pStyle w:val="a3"/>
               <w:ind w:firstLineChars="0" w:firstLine="0"/>
-              <w:rPr>
-                <w:rFonts w:hint="eastAsia"/>
-              </w:rPr>
             </w:pPr>
             <w:r>
               <w:rPr>
@@ -846,9 +692,6 @@
             <w:pPr>
               <w:pStyle w:val="a3"/>
               <w:ind w:firstLineChars="0" w:firstLine="0"/>
-              <w:rPr>
-                <w:rFonts w:hint="eastAsia"/>
-              </w:rPr>
             </w:pPr>
             <w:r>
               <w:rPr>
@@ -866,16 +709,8 @@
               <w:rPr>
                 <w:rFonts w:hint="eastAsia"/>
               </w:rPr>
-              <w:t xml:space="preserve"> </w:t>
-            </w:r>
-            <w:proofErr w:type="spellStart"/>
-            <w:r>
-              <w:rPr>
-                <w:rFonts w:hint="eastAsia"/>
-              </w:rPr>
-              <w:t>en</w:t>
-            </w:r>
-            <w:proofErr w:type="spellEnd"/>
+              <w:t xml:space="preserve"> en</w:t>
+            </w:r>
           </w:p>
         </w:tc>
       </w:tr>
@@ -891,9 +726,6 @@
             <w:pPr>
               <w:pStyle w:val="a3"/>
               <w:ind w:firstLineChars="0" w:firstLine="0"/>
-              <w:rPr>
-                <w:rFonts w:hint="eastAsia"/>
-              </w:rPr>
             </w:pPr>
             <w:r>
               <w:rPr>
@@ -911,9 +743,6 @@
             <w:pPr>
               <w:pStyle w:val="a3"/>
               <w:ind w:firstLineChars="0" w:firstLine="0"/>
-              <w:rPr>
-                <w:rFonts w:hint="eastAsia"/>
-              </w:rPr>
             </w:pPr>
             <w:r>
               <w:rPr>
@@ -931,9 +760,6 @@
             <w:pPr>
               <w:pStyle w:val="a3"/>
               <w:ind w:firstLineChars="0" w:firstLine="0"/>
-              <w:rPr>
-                <w:rFonts w:hint="eastAsia"/>
-              </w:rPr>
             </w:pPr>
             <w:r>
               <w:rPr>
@@ -951,15 +777,18 @@
             <w:pPr>
               <w:pStyle w:val="a3"/>
               <w:ind w:firstLineChars="0" w:firstLine="0"/>
-              <w:rPr>
-                <w:rFonts w:hint="eastAsia"/>
-              </w:rPr>
             </w:pPr>
             <w:r>
               <w:rPr>
                 <w:rFonts w:hint="eastAsia"/>
               </w:rPr>
-              <w:t>PD3</w:t>
+              <w:t>P</w:t>
+            </w:r>
+            <w:r>
+              <w:rPr>
+                <w:rFonts w:hint="eastAsia"/>
+              </w:rPr>
+              <w:t>A1</w:t>
             </w:r>
           </w:p>
         </w:tc>
@@ -999,6 +828,9 @@
         <w:ind w:left="471" w:firstLineChars="0" w:firstLine="0"/>
       </w:pPr>
       <w:r>
+        <w:rPr>
+          <w:noProof/>
+        </w:rPr>
         <w:drawing>
           <wp:inline distT="0" distB="0" distL="0" distR="0" wp14:anchorId="62B7E59F" wp14:editId="2B1173A3">
             <wp:extent cx="4446814" cy="4157177"/>
@@ -1076,6 +908,9 @@
         <w:ind w:left="471" w:firstLineChars="0" w:firstLine="0"/>
       </w:pPr>
       <w:r>
+        <w:rPr>
+          <w:noProof/>
+        </w:rPr>
         <w:lastRenderedPageBreak/>
         <w:drawing>
           <wp:inline distT="0" distB="0" distL="0" distR="0" wp14:anchorId="500BA34C" wp14:editId="04B00A96">
@@ -1129,7 +964,6 @@
         </w:numPr>
         <w:ind w:firstLineChars="0"/>
       </w:pPr>
-      <w:proofErr w:type="spellStart"/>
       <w:r>
         <w:t>F</w:t>
       </w:r>
@@ -1137,28 +971,7 @@
         <w:rPr>
           <w:rFonts w:hint="eastAsia"/>
         </w:rPr>
-        <w:t>pga</w:t>
-      </w:r>
-      <w:proofErr w:type="spellEnd"/>
-      <w:r>
-        <w:rPr>
-          <w:rFonts w:hint="eastAsia"/>
-        </w:rPr>
-        <w:t xml:space="preserve"> </w:t>
-      </w:r>
-      <w:proofErr w:type="spellStart"/>
-      <w:r>
-        <w:rPr>
-          <w:rFonts w:hint="eastAsia"/>
-        </w:rPr>
-        <w:t>spi</w:t>
-      </w:r>
-      <w:proofErr w:type="spellEnd"/>
-      <w:r>
-        <w:rPr>
-          <w:rFonts w:hint="eastAsia"/>
-        </w:rPr>
-        <w:t xml:space="preserve"> 测试</w:t>
+        <w:t>pga spi 测试</w:t>
       </w:r>
     </w:p>
     <w:p>
@@ -1192,11 +1005,6 @@
             <w:tcW w:w="1659" w:type="dxa"/>
           </w:tcPr>
           <w:p>
-            <w:pPr>
-              <w:rPr>
-                <w:rFonts w:hint="eastAsia"/>
-              </w:rPr>
-            </w:pPr>
             <w:r>
               <w:rPr>
                 <w:rFonts w:hint="eastAsia"/>
@@ -1210,11 +1018,6 @@
             <w:tcW w:w="1659" w:type="dxa"/>
           </w:tcPr>
           <w:p>
-            <w:pPr>
-              <w:rPr>
-                <w:rFonts w:hint="eastAsia"/>
-              </w:rPr>
-            </w:pPr>
             <w:r>
               <w:rPr>
                 <w:rFonts w:hint="eastAsia"/>
@@ -1228,11 +1031,6 @@
             <w:tcW w:w="1659" w:type="dxa"/>
           </w:tcPr>
           <w:p>
-            <w:pPr>
-              <w:rPr>
-                <w:rFonts w:hint="eastAsia"/>
-              </w:rPr>
-            </w:pPr>
             <w:r>
               <w:rPr>
                 <w:rFonts w:hint="eastAsia"/>
@@ -1246,11 +1044,6 @@
             <w:tcW w:w="1659" w:type="dxa"/>
           </w:tcPr>
           <w:p>
-            <w:pPr>
-              <w:rPr>
-                <w:rFonts w:hint="eastAsia"/>
-              </w:rPr>
-            </w:pPr>
             <w:r>
               <w:rPr>
                 <w:rFonts w:hint="eastAsia"/>
@@ -1264,11 +1057,6 @@
             <w:tcW w:w="1660" w:type="dxa"/>
           </w:tcPr>
           <w:p>
-            <w:pPr>
-              <w:rPr>
-                <w:rFonts w:hint="eastAsia"/>
-              </w:rPr>
-            </w:pPr>
             <w:r>
               <w:rPr>
                 <w:rFonts w:hint="eastAsia"/>
@@ -1284,11 +1072,6 @@
             <w:tcW w:w="1659" w:type="dxa"/>
           </w:tcPr>
           <w:p>
-            <w:pPr>
-              <w:rPr>
-                <w:rFonts w:hint="eastAsia"/>
-              </w:rPr>
-            </w:pPr>
             <w:r>
               <w:t>S</w:t>
             </w:r>
@@ -1305,11 +1088,6 @@
             <w:tcW w:w="1659" w:type="dxa"/>
           </w:tcPr>
           <w:p>
-            <w:pPr>
-              <w:rPr>
-                <w:rFonts w:hint="eastAsia"/>
-              </w:rPr>
-            </w:pPr>
             <w:r>
               <w:rPr>
                 <w:rFonts w:hint="eastAsia"/>
@@ -1323,11 +1101,6 @@
             <w:tcW w:w="1659" w:type="dxa"/>
           </w:tcPr>
           <w:p>
-            <w:pPr>
-              <w:rPr>
-                <w:rFonts w:hint="eastAsia"/>
-              </w:rPr>
-            </w:pPr>
             <w:r>
               <w:rPr>
                 <w:rFonts w:hint="eastAsia"/>
@@ -1341,11 +1114,6 @@
             <w:tcW w:w="1659" w:type="dxa"/>
           </w:tcPr>
           <w:p>
-            <w:pPr>
-              <w:rPr>
-                <w:rFonts w:hint="eastAsia"/>
-              </w:rPr>
-            </w:pPr>
             <w:r>
               <w:rPr>
                 <w:rFonts w:hint="eastAsia"/>
@@ -1359,11 +1127,6 @@
             <w:tcW w:w="1660" w:type="dxa"/>
           </w:tcPr>
           <w:p>
-            <w:pPr>
-              <w:rPr>
-                <w:rFonts w:hint="eastAsia"/>
-              </w:rPr>
-            </w:pPr>
             <w:r>
               <w:rPr>
                 <w:rFonts w:hint="eastAsia"/>
@@ -1400,11 +1163,9 @@
         <w:pStyle w:val="a3"/>
         <w:ind w:left="720" w:firstLineChars="0" w:firstLine="0"/>
       </w:pPr>
-      <w:proofErr w:type="spellStart"/>
       <w:r>
         <w:t>fpage_encode</w:t>
       </w:r>
-      <w:proofErr w:type="spellEnd"/>
       <w:r>
         <w:rPr>
           <w:rFonts w:hint="eastAsia"/>
@@ -1439,11 +1200,9 @@
         </w:rPr>
         <w:t>编码器1：</w:t>
       </w:r>
-      <w:proofErr w:type="spellStart"/>
       <w:r>
         <w:t>fpage_encode</w:t>
       </w:r>
-      <w:proofErr w:type="spellEnd"/>
       <w:r>
         <w:rPr>
           <w:rFonts w:hint="eastAsia"/>
@@ -1468,22 +1227,14 @@
         </w:rPr>
         <w:t>编码器2：</w:t>
       </w:r>
-      <w:proofErr w:type="spellStart"/>
       <w:r>
         <w:t>fpage_encode</w:t>
       </w:r>
-      <w:proofErr w:type="spellEnd"/>
-      <w:r>
-        <w:rPr>
-          <w:rFonts w:hint="eastAsia"/>
-        </w:rPr>
-        <w:t xml:space="preserve"> encode </w:t>
-      </w:r>
-      <w:r>
-        <w:rPr>
-          <w:rFonts w:hint="eastAsia"/>
-        </w:rPr>
-        <w:t>2</w:t>
+      <w:r>
+        <w:rPr>
+          <w:rFonts w:hint="eastAsia"/>
+        </w:rPr>
+        <w:t xml:space="preserve"> encode 2</w:t>
       </w:r>
     </w:p>
     <w:p>
@@ -1541,9 +1292,6 @@
             <w:pPr>
               <w:pStyle w:val="a3"/>
               <w:ind w:firstLineChars="0" w:firstLine="0"/>
-              <w:rPr>
-                <w:rFonts w:hint="eastAsia"/>
-              </w:rPr>
             </w:pPr>
             <w:r>
               <w:rPr>
@@ -1561,9 +1309,6 @@
             <w:pPr>
               <w:pStyle w:val="a3"/>
               <w:ind w:firstLineChars="0" w:firstLine="0"/>
-              <w:rPr>
-                <w:rFonts w:hint="eastAsia"/>
-              </w:rPr>
             </w:pPr>
             <w:r>
               <w:rPr>
@@ -1581,9 +1326,6 @@
             <w:pPr>
               <w:pStyle w:val="a3"/>
               <w:ind w:firstLineChars="0" w:firstLine="0"/>
-              <w:rPr>
-                <w:rFonts w:hint="eastAsia"/>
-              </w:rPr>
             </w:pPr>
             <w:r>
               <w:rPr>
@@ -1603,9 +1345,6 @@
             <w:pPr>
               <w:pStyle w:val="a3"/>
               <w:ind w:firstLineChars="0" w:firstLine="0"/>
-              <w:rPr>
-                <w:rFonts w:hint="eastAsia"/>
-              </w:rPr>
             </w:pPr>
             <w:r>
               <w:rPr>
@@ -1623,9 +1362,6 @@
             <w:pPr>
               <w:pStyle w:val="a3"/>
               <w:ind w:firstLineChars="0" w:firstLine="0"/>
-              <w:rPr>
-                <w:rFonts w:hint="eastAsia"/>
-              </w:rPr>
             </w:pPr>
             <w:r>
               <w:rPr>
@@ -1643,9 +1379,6 @@
             <w:pPr>
               <w:pStyle w:val="a3"/>
               <w:ind w:firstLineChars="0" w:firstLine="0"/>
-              <w:rPr>
-                <w:rFonts w:hint="eastAsia"/>
-              </w:rPr>
             </w:pPr>
             <w:r>
               <w:rPr>
@@ -1688,6 +1421,9 @@
         <w:t>打开PcanView.exe</w:t>
       </w:r>
       <w:r>
+        <w:rPr>
+          <w:noProof/>
+        </w:rPr>
         <w:drawing>
           <wp:inline distT="0" distB="0" distL="0" distR="0" wp14:anchorId="1404283D" wp14:editId="51541C6A">
             <wp:extent cx="5274310" cy="2927350"/>
@@ -1729,9 +1465,6 @@
       <w:pPr>
         <w:pStyle w:val="a3"/>
         <w:ind w:left="360" w:firstLineChars="0" w:firstLine="0"/>
-        <w:rPr>
-          <w:rFonts w:hint="eastAsia"/>
-        </w:rPr>
       </w:pPr>
       <w:r>
         <w:rPr>
@@ -1744,11 +1477,11 @@
       <w:pPr>
         <w:pStyle w:val="a3"/>
         <w:ind w:left="360" w:firstLineChars="0" w:firstLine="0"/>
-        <w:rPr>
-          <w:rFonts w:hint="eastAsia"/>
-        </w:rPr>
-      </w:pPr>
-      <w:r>
+      </w:pPr>
+      <w:r>
+        <w:rPr>
+          <w:noProof/>
+        </w:rPr>
         <w:drawing>
           <wp:inline distT="0" distB="0" distL="0" distR="0" wp14:anchorId="6B4D757A" wp14:editId="51BF6B4B">
             <wp:extent cx="5274310" cy="3914140"/>
@@ -1792,6 +1525,9 @@
         <w:ind w:left="720" w:firstLineChars="0" w:firstLine="0"/>
       </w:pPr>
       <w:r>
+        <w:rPr>
+          <w:noProof/>
+        </w:rPr>
         <w:lastRenderedPageBreak/>
         <w:drawing>
           <wp:inline distT="0" distB="0" distL="0" distR="0" wp14:anchorId="1E68949B" wp14:editId="29C1A1FB">
@@ -1848,6 +1584,9 @@
         <w:ind w:left="720" w:firstLineChars="0" w:firstLine="0"/>
       </w:pPr>
       <w:r>
+        <w:rPr>
+          <w:noProof/>
+        </w:rPr>
         <w:drawing>
           <wp:inline distT="0" distB="0" distL="0" distR="0" wp14:anchorId="21EF2C53" wp14:editId="15D4A04B">
             <wp:extent cx="5274310" cy="3291840"/>
@@ -1889,9 +1628,6 @@
       <w:pPr>
         <w:pStyle w:val="a3"/>
         <w:ind w:left="720" w:firstLineChars="0" w:firstLine="0"/>
-        <w:rPr>
-          <w:rFonts w:hint="eastAsia"/>
-        </w:rPr>
       </w:pPr>
       <w:r>
         <w:rPr>
@@ -1906,6 +1642,9 @@
         <w:ind w:left="720" w:firstLineChars="0" w:firstLine="0"/>
       </w:pPr>
       <w:r>
+        <w:rPr>
+          <w:noProof/>
+        </w:rPr>
         <w:lastRenderedPageBreak/>
         <w:drawing>
           <wp:inline distT="0" distB="0" distL="0" distR="0" wp14:anchorId="1D707410" wp14:editId="56A626FC">
@@ -1966,11 +1705,11 @@
       <w:pPr>
         <w:pStyle w:val="a3"/>
         <w:ind w:left="720" w:firstLineChars="0" w:firstLine="0"/>
-        <w:rPr>
-          <w:rFonts w:hint="eastAsia"/>
-        </w:rPr>
-      </w:pPr>
-      <w:r>
+      </w:pPr>
+      <w:r>
+        <w:rPr>
+          <w:noProof/>
+        </w:rPr>
         <w:drawing>
           <wp:inline distT="0" distB="0" distL="0" distR="0" wp14:anchorId="2F4B1FCB" wp14:editId="65A04B06">
             <wp:extent cx="5274310" cy="481965"/>

</xml_diff>